<commit_message>
Revert "Revert "worm hole""
This reverts commit 0e7640794d0bff5754bbf354ad5fcc56009271c2.
</commit_message>
<xml_diff>
--- a/file1.docx
+++ b/file1.docx
@@ -195,9 +195,53 @@
       </w:r>
     </w:p>
     <w:p>
+      <w:pPr>
+        <w:pStyle w:val="NormalWeb"/>
+        <w:shd w:val="clear" w:color="auto" w:fill="FFFFFF"/>
+        <w:spacing w:before="0" w:beforeAutospacing="0" w:after="225" w:afterAutospacing="0" w:line="336" w:lineRule="atLeast"/>
+        <w:rPr>
+          <w:rFonts w:ascii="Helvetica" w:hAnsi="Helvetica" w:cs="Helvetica"/>
+          <w:color w:val="000000"/>
+          <w:sz w:val="21"/>
+          <w:szCs w:val="21"/>
+        </w:rPr>
+      </w:pPr>
+      <w:r>
+        <w:rPr>
+          <w:rFonts w:ascii="Helvetica" w:hAnsi="Helvetica" w:cs="Helvetica"/>
+          <w:color w:val="444444"/>
+          <w:sz w:val="20"/>
+          <w:szCs w:val="20"/>
+          <w:shd w:val="clear" w:color="auto" w:fill="FFFFFF"/>
+        </w:rPr>
+        <w:t xml:space="preserve">A wormhole (or Einstein–Rosen bridge or Einstein–Rosen wormhole) is a speculative structure linking disparate points in </w:t>
+      </w:r>
+      <w:proofErr w:type="spellStart"/>
+      <w:r>
+        <w:rPr>
+          <w:rFonts w:ascii="Helvetica" w:hAnsi="Helvetica" w:cs="Helvetica"/>
+          <w:color w:val="444444"/>
+          <w:sz w:val="20"/>
+          <w:szCs w:val="20"/>
+          <w:shd w:val="clear" w:color="auto" w:fill="FFFFFF"/>
+        </w:rPr>
+        <w:t>spacetime</w:t>
+      </w:r>
+      <w:proofErr w:type="spellEnd"/>
+      <w:r>
+        <w:rPr>
+          <w:rFonts w:ascii="Helvetica" w:hAnsi="Helvetica" w:cs="Helvetica"/>
+          <w:color w:val="444444"/>
+          <w:sz w:val="20"/>
+          <w:szCs w:val="20"/>
+          <w:shd w:val="clear" w:color="auto" w:fill="FFFFFF"/>
+        </w:rPr>
+        <w:t>, and is based on a special solution of the Einstein field equations.</w:t>
+      </w:r>
       <w:bookmarkStart w:id="0" w:name="_GoBack"/>
       <w:bookmarkEnd w:id="0"/>
     </w:p>
+    <w:p/>
     <w:sectPr>
       <w:pgSz w:w="11906" w:h="16838"/>
       <w:pgMar w:top="1440" w:right="1440" w:bottom="1440" w:left="1440" w:header="708" w:footer="708" w:gutter="0"/>

</xml_diff>